<commit_message>
corrected search functionality paragraphs related to relatives fields
</commit_message>
<xml_diff>
--- a/11_Api interaction examples/exemplesInteraccio.docx
+++ b/11_Api interaction examples/exemplesInteraccio.docx
@@ -1306,7 +1306,16 @@
           <w:lang w:val="ca-ES"/>
         </w:rPr>
         <w:br/>
-        <w:t xml:space="preserve">    expire_callback: function(data) { ... },</w:t>
+        <w:t xml:space="preserve">    expire_callback: function(data) { </w:t>
+      </w:r>
+      <w:r>
+        <w:rPr>
+          <w:i/>
+          <w:sz w:val="24"/>
+          <w:szCs w:val="24"/>
+          <w:lang w:val="ca-ES"/>
+        </w:rPr>
+        <w:t>... },</w:t>
       </w:r>
       <w:r>
         <w:rPr>
@@ -1316,7 +1325,27 @@
           <w:lang w:val="ca-ES"/>
         </w:rPr>
         <w:br/>
-        <w:t xml:space="preserve">    environment: 'sandbox'</w:t>
+        <w:t xml:space="preserve">    environment: '</w:t>
+      </w:r>
+      <w:proofErr w:type="spellStart"/>
+      <w:r>
+        <w:rPr>
+          <w:i/>
+          <w:sz w:val="24"/>
+          <w:szCs w:val="24"/>
+          <w:lang w:val="ca-ES"/>
+        </w:rPr>
+        <w:t>production</w:t>
+      </w:r>
+      <w:proofErr w:type="spellEnd"/>
+      <w:r>
+        <w:rPr>
+          <w:i/>
+          <w:sz w:val="24"/>
+          <w:szCs w:val="24"/>
+          <w:lang w:val="ca-ES"/>
+        </w:rPr>
+        <w:t>'</w:t>
       </w:r>
       <w:r>
         <w:rPr>
@@ -4453,7 +4482,57 @@
           <w:szCs w:val="24"/>
           <w:lang w:val="ca-ES"/>
         </w:rPr>
-        <w:t>disponiblesper l'API i el SDK i que han estat descrits a</w:t>
+        <w:t>disponibles</w:t>
+      </w:r>
+      <w:r>
+        <w:rPr>
+          <w:sz w:val="24"/>
+          <w:szCs w:val="24"/>
+          <w:lang w:val="ca-ES"/>
+        </w:rPr>
+        <w:t xml:space="preserve"> </w:t>
+      </w:r>
+      <w:r>
+        <w:rPr>
+          <w:sz w:val="24"/>
+          <w:szCs w:val="24"/>
+          <w:lang w:val="ca-ES"/>
+        </w:rPr>
+        <w:t xml:space="preserve">per </w:t>
+      </w:r>
+      <w:proofErr w:type="spellStart"/>
+      <w:r>
+        <w:rPr>
+          <w:sz w:val="24"/>
+          <w:szCs w:val="24"/>
+          <w:lang w:val="ca-ES"/>
+        </w:rPr>
+        <w:t>l'API</w:t>
+      </w:r>
+      <w:proofErr w:type="spellEnd"/>
+      <w:r>
+        <w:rPr>
+          <w:sz w:val="24"/>
+          <w:szCs w:val="24"/>
+          <w:lang w:val="ca-ES"/>
+        </w:rPr>
+        <w:t xml:space="preserve"> </w:t>
+      </w:r>
+      <w:r>
+        <w:rPr>
+          <w:sz w:val="24"/>
+          <w:szCs w:val="24"/>
+          <w:lang w:val="ca-ES"/>
+        </w:rPr>
+        <w:t>i el SDK</w:t>
+      </w:r>
+      <w:r>
+        <w:rPr>
+          <w:sz w:val="24"/>
+          <w:szCs w:val="24"/>
+          <w:lang w:val="ca-ES"/>
+        </w:rPr>
+        <w:t xml:space="preserve"> que han estat descrits a</w:t>
       </w:r>
       <w:r>
         <w:rPr>
@@ -4501,38 +4580,6 @@
           <w:szCs w:val="24"/>
           <w:lang w:val="ca-ES"/>
         </w:rPr>
-        <w:t>,no acaba de funcionar</w:t>
-      </w:r>
-      <w:r>
-        <w:rPr>
-          <w:sz w:val="24"/>
-          <w:szCs w:val="24"/>
-          <w:lang w:val="ca-ES"/>
-        </w:rPr>
-        <w:t xml:space="preserve"> i de fet, FamilySearch no ofereix aquesta possibilitat</w:t>
-      </w:r>
-      <w:r>
-        <w:rPr>
-          <w:sz w:val="24"/>
-          <w:szCs w:val="24"/>
-          <w:lang w:val="ca-ES"/>
-        </w:rPr>
-        <w:t xml:space="preserve"> de cerca</w:t>
-      </w:r>
-      <w:r>
-        <w:rPr>
-          <w:sz w:val="24"/>
-          <w:szCs w:val="24"/>
-          <w:lang w:val="ca-ES"/>
-        </w:rPr>
-        <w:t xml:space="preserve"> des de la seva pàgina web. En conseqüència</w:t>
-      </w:r>
-      <w:r>
-        <w:rPr>
-          <w:sz w:val="24"/>
-          <w:szCs w:val="24"/>
-          <w:lang w:val="ca-ES"/>
-        </w:rPr>
         <w:t>,</w:t>
       </w:r>
       <w:r>
@@ -4541,7 +4588,76 @@
           <w:szCs w:val="24"/>
           <w:lang w:val="ca-ES"/>
         </w:rPr>
-        <w:t xml:space="preserve"> hem decidit desactivar aquests camps fins a comprendre que està passant exactament.</w:t>
+        <w:t xml:space="preserve"> </w:t>
+      </w:r>
+      <w:r>
+        <w:rPr>
+          <w:sz w:val="24"/>
+          <w:szCs w:val="24"/>
+          <w:lang w:val="ca-ES"/>
+        </w:rPr>
+        <w:t>no acaba de funcionar</w:t>
+      </w:r>
+      <w:r>
+        <w:rPr>
+          <w:sz w:val="24"/>
+          <w:szCs w:val="24"/>
+          <w:lang w:val="ca-ES"/>
+        </w:rPr>
+        <w:t>.</w:t>
+      </w:r>
+    </w:p>
+    <w:p>
+      <w:pPr>
+        <w:rPr>
+          <w:sz w:val="24"/>
+          <w:szCs w:val="24"/>
+          <w:lang w:val="ca-ES"/>
+        </w:rPr>
+      </w:pPr>
+      <w:r>
+        <w:rPr>
+          <w:sz w:val="24"/>
+          <w:szCs w:val="24"/>
+          <w:lang w:val="ca-ES"/>
+        </w:rPr>
+        <w:t xml:space="preserve">En concret, cercar pels llocs o dates concretes de naixement, defunció o casament dels relatius més propers, acostuma a </w:t>
+      </w:r>
+      <w:proofErr w:type="spellStart"/>
+      <w:r>
+        <w:rPr>
+          <w:sz w:val="24"/>
+          <w:szCs w:val="24"/>
+          <w:lang w:val="ca-ES"/>
+        </w:rPr>
+        <w:t>traduir-se</w:t>
+      </w:r>
+      <w:proofErr w:type="spellEnd"/>
+      <w:r>
+        <w:rPr>
+          <w:sz w:val="24"/>
+          <w:szCs w:val="24"/>
+          <w:lang w:val="ca-ES"/>
+        </w:rPr>
+        <w:t xml:space="preserve"> amb l'obtenció de zero resultats. Curiosament, </w:t>
+      </w:r>
+      <w:proofErr w:type="spellStart"/>
+      <w:r>
+        <w:rPr>
+          <w:sz w:val="24"/>
+          <w:szCs w:val="24"/>
+          <w:lang w:val="ca-ES"/>
+        </w:rPr>
+        <w:t>FamilySearch</w:t>
+      </w:r>
+      <w:proofErr w:type="spellEnd"/>
+      <w:r>
+        <w:rPr>
+          <w:sz w:val="24"/>
+          <w:szCs w:val="24"/>
+          <w:lang w:val="ca-ES"/>
+        </w:rPr>
+        <w:t xml:space="preserve"> tampoc ofereix aquests paràmetres de cerca en la seva pàgina web. Per tant, tot i conèixer els problemes amb aquests camps, hem decidit deixar-los actius perquè els usuaris puguin experimentar amb ells i observar-ne les limitacions.</w:t>
       </w:r>
     </w:p>
     <w:p>
@@ -4703,17 +4819,8 @@
           <w:szCs w:val="24"/>
           <w:lang w:val="ca-ES"/>
         </w:rPr>
-        <w:t>La taula de resultats permet la navegació entre totes les persones que complien les condicions de cerca, carregant-les en blocs de quinze persones. Cal tenir en compte, que per cada acció de paginació, el client ha de realitzar una crida a l'API de FamilySearch i que per tant, pot tardar alguns segons a recarregar-se amb nova informació.</w:t>
-      </w:r>
-    </w:p>
-    <w:p>
-      <w:pPr>
-        <w:rPr>
-          <w:sz w:val="24"/>
-          <w:szCs w:val="24"/>
-          <w:lang w:val="ca-ES"/>
-        </w:rPr>
-      </w:pPr>
+        <w:t xml:space="preserve">La taula de resultats permet la navegació entre totes les persones que complien les condicions de cerca, carregant-les en blocs de quinze persones. Cal tenir en compte, que per cada acció de paginació, el client ha de realitzar una crida a l'API de </w:t>
+      </w:r>
       <w:r>
         <w:rPr>
           <w:sz w:val="24"/>
@@ -4721,6 +4828,23 @@
           <w:lang w:val="ca-ES"/>
         </w:rPr>
         <w:lastRenderedPageBreak/>
+        <w:t>FamilySearch i que per tant, pot tardar alguns segons a recarregar-se amb nova informació.</w:t>
+      </w:r>
+    </w:p>
+    <w:p>
+      <w:pPr>
+        <w:rPr>
+          <w:sz w:val="24"/>
+          <w:szCs w:val="24"/>
+          <w:lang w:val="ca-ES"/>
+        </w:rPr>
+      </w:pPr>
+      <w:r>
+        <w:rPr>
+          <w:sz w:val="24"/>
+          <w:szCs w:val="24"/>
+          <w:lang w:val="ca-ES"/>
+        </w:rPr>
         <w:t>Finalment, la taula de resultats permet la selecció d'una de les persones</w:t>
       </w:r>
       <w:r>
@@ -5381,7 +5505,16 @@
           <w:szCs w:val="24"/>
           <w:lang w:val="ca-ES"/>
         </w:rPr>
-        <w:t xml:space="preserve"> correctes. En cas que el formulari no compleixi les condicions de cerca</w:t>
+        <w:t xml:space="preserve"> correctes. En cas que el formulari no </w:t>
+      </w:r>
+      <w:r>
+        <w:rPr>
+          <w:sz w:val="24"/>
+          <w:szCs w:val="24"/>
+          <w:lang w:val="ca-ES"/>
+        </w:rPr>
+        <w:lastRenderedPageBreak/>
+        <w:t>compleixi les condicions de cerca</w:t>
       </w:r>
       <w:r>
         <w:rPr>
@@ -5454,7 +5587,6 @@
           <w:szCs w:val="24"/>
           <w:lang w:val="ca-ES"/>
         </w:rPr>
-        <w:lastRenderedPageBreak/>
         <w:t>Per realitzar aquesta validació</w:t>
       </w:r>
       <w:r>
@@ -6283,6 +6415,7 @@
           <w:szCs w:val="24"/>
           <w:lang w:val="ca-ES"/>
         </w:rPr>
+        <w:lastRenderedPageBreak/>
         <w:t xml:space="preserve">client.getPersonSearch(params).then(function(searchResponse) { </w:t>
       </w:r>
       <w:r>
@@ -6320,7 +6453,6 @@
           <w:szCs w:val="24"/>
           <w:lang w:val="ca-ES"/>
         </w:rPr>
-        <w:lastRenderedPageBreak/>
         <w:t>}</w:t>
       </w:r>
       <w:r>
@@ -21932,14 +22064,25 @@
         </w:rPr>
         <w:t xml:space="preserve"> </w:t>
       </w:r>
-      <w:r>
-        <w:rPr>
-          <w:i/>
-          <w:sz w:val="24"/>
-          <w:szCs w:val="24"/>
-          <w:lang w:val="ca-ES"/>
-        </w:rPr>
-        <w:t>getResultsCount()</w:t>
+      <w:proofErr w:type="spellStart"/>
+      <w:r>
+        <w:rPr>
+          <w:i/>
+          <w:sz w:val="24"/>
+          <w:szCs w:val="24"/>
+          <w:lang w:val="ca-ES"/>
+        </w:rPr>
+        <w:t>getResultsCount</w:t>
+      </w:r>
+      <w:proofErr w:type="spellEnd"/>
+      <w:r>
+        <w:rPr>
+          <w:i/>
+          <w:sz w:val="24"/>
+          <w:szCs w:val="24"/>
+          <w:lang w:val="ca-ES"/>
+        </w:rPr>
+        <w:t>()</w:t>
       </w:r>
       <w:r>
         <w:rPr>

</xml_diff>